<commit_message>
skrevet ferdig innhold til refleksjonsnotat, mangler korrekturlesning
</commit_message>
<xml_diff>
--- a/Dokumentasjon/Refleksjonsnotat.docx
+++ b/Dokumentasjon/Refleksjonsnotat.docx
@@ -3,12 +3,6 @@
 <w:document xmlns:wpc="http://schemas.microsoft.com/office/word/2010/wordprocessingCanvas" xmlns:cx="http://schemas.microsoft.com/office/drawing/2014/chartex" xmlns:cx1="http://schemas.microsoft.com/office/drawing/2015/9/8/chartex" xmlns:cx2="http://schemas.microsoft.com/office/drawing/2015/10/21/chartex" xmlns:cx3="http://schemas.microsoft.com/office/drawing/2016/5/9/chartex" xmlns:cx4="http://schemas.microsoft.com/office/drawing/2016/5/10/chartex" xmlns:cx5="http://schemas.microsoft.com/office/drawing/2016/5/11/chartex" xmlns:cx6="http://schemas.microsoft.com/office/drawing/2016/5/12/chartex" xmlns:cx7="http://schemas.microsoft.com/office/drawing/2016/5/13/chartex" xmlns:cx8="http://schemas.microsoft.com/office/drawing/2016/5/14/chartex" xmlns:mc="http://schemas.openxmlformats.org/markup-compatibility/2006" xmlns:aink="http://schemas.microsoft.com/office/drawing/2016/ink" xmlns:o="urn:schemas-microsoft-com:office:office" xmlns:r="http://schemas.openxmlformats.org/officeDocument/2006/relationships" xmlns:m="http://schemas.openxmlformats.org/officeDocument/2006/math" xmlns:v="urn:schemas-microsoft-com:vml" xmlns:wp14="http://schemas.microsoft.com/office/word/2010/wordprocessingDrawing" xmlns:wp="http://schemas.openxmlformats.org/drawingml/2006/wordprocessingDrawing" xmlns:w10="urn:schemas-microsoft-com:office:word" xmlns:w="http://schemas.openxmlformats.org/wordprocessingml/2006/main" xmlns:w14="http://schemas.microsoft.com/office/word/2010/wordml" xmlns:w15="http://schemas.microsoft.com/office/word/2012/wordml" xmlns:w16se="http://schemas.microsoft.com/office/word/2015/wordml/symex" xmlns:wpg="http://schemas.microsoft.com/office/word/2010/wordprocessingGroup" xmlns:wpi="http://schemas.microsoft.com/office/word/2010/wordprocessingInk" xmlns:wne="http://schemas.microsoft.com/office/word/2006/wordml" xmlns:wps="http://schemas.microsoft.com/office/word/2010/wordprocessingShape" mc:Ignorable="w14 w15 w16se wp14">
   <w:body>
     <w:p>
-      <w:r>
-        <w:t>Refleksjonsnotat gruppen leverer et felles dokument • Vurder prosessen dere har vært igjennom (fra A-Å) • Hva har fungert bra/dårlig? Noen tanker om hvorfor? • Vurder også gruppesamarbeidet og kommunikasjonen i gruppen, • Vurder løsningen som er levert noe dere er spesielt fornøyd med? • Lengde 500-700 ord</w:t>
-      </w:r>
-    </w:p>
-    <w:p/>
-    <w:p>
       <w:pPr>
         <w:pStyle w:val="Tittel"/>
       </w:pPr>
@@ -29,6 +23,12 @@
       <w:r>
         <w:t>Dette prosjektet har vært en veldig lærerik prosess, men med en veldig bratt lærekurve. Vi lærte alt fra det tekniske med PHP og kobling opp mot databaser til det å kunne jobbe effektivt i et team. Ingen av oss hadde så mye erfaring innenfor PHP før dette prosjektet, så det ble til tider mye informasjon å fordøye.</w:t>
       </w:r>
+      <w:r>
+        <w:t xml:space="preserve"> Ingen av oss hadde noe tidligere erfaring innenfor Us</w:t>
+      </w:r>
+      <w:r>
+        <w:t>ability eller designprinsipper, dette ga oss en stor utfordring men vi syntes vi klarte å implementere dette på en god måte.</w:t>
+      </w:r>
     </w:p>
     <w:p/>
     <w:p>
@@ -38,6 +38,13 @@
       <w:r>
         <w:t>Som dere kan se i rapporten var det viktig for oss med flere intervjurunder underveis i prosjektet. Dette viste seg å fungere bra da vi fikk mye lærerik tilbakemelding og så tidlig i prosessen var det lett for oss å forandre på ting om dette var nødvendig.</w:t>
       </w:r>
+      <w:r>
+        <w:t xml:space="preserve"> Til prototype brukte vi som nevnt i rapporten Adobe Muse, dette gjorde at vi fikk en interaktiv prototype som potensielle brukere kunne trykke seg rundt på. Dette ga oss en god mulighet for reel tilbakemelding på produktet vårt. Denne prototypen fungerte som designmal til videre utvikling.</w:t>
+      </w:r>
+    </w:p>
+    <w:p>
+      <w:bookmarkStart w:id="0" w:name="_GoBack"/>
+      <w:bookmarkEnd w:id="0"/>
     </w:p>
     <w:p>
       <w:r>
@@ -84,6 +91,7 @@
         <w:pStyle w:val="Overskrift1"/>
       </w:pPr>
       <w:r>
+        <w:lastRenderedPageBreak/>
         <w:t>Løsningen</w:t>
       </w:r>
     </w:p>
@@ -92,19 +100,16 @@
         <w:t>Løsningen mener vi er god, den inneholder de viktige elementene vi hadde som konsept, samt designet som vi hadde fått mye tilbakemelding og vurdering på.</w:t>
       </w:r>
       <w:r>
-        <w:t xml:space="preserve"> Kjerneelementet ved løsningen vår </w:t>
-      </w:r>
-      <w:r>
-        <w:lastRenderedPageBreak/>
-        <w:t>er jo hvordan informasjonen blir presentert til brukeren, brukeren skal få informasjonen som han/hun mest sannsynlig ønsker presentert først. Dette mener vi at løsningen vår gjør.</w:t>
+        <w:t xml:space="preserve"> Kjerneelementet ved løsningen vår er jo hvordan informasjonen blir presentert til brukeren, brukeren skal få informasjonen som han/hun mest sannsynlig ønsker presentert først. Dette mener vi at løsningen vår gjør.</w:t>
       </w:r>
     </w:p>
     <w:p>
       <w:r>
         <w:t>Selvsagt ser vi at med bedre tid eller bedre forkunnskaper kunne vi ha lagt inne n del flere elementer. Vi har som beskrevet i rapporten en del ideer til videre utvikling.</w:t>
       </w:r>
-      <w:bookmarkStart w:id="0" w:name="_GoBack"/>
-      <w:bookmarkEnd w:id="0"/>
+      <w:r>
+        <w:t xml:space="preserve"> Vi tenker å kunne bygge dette videre for å bedre kunne koble studenter på Westerdals sammen, dette ved at man kan legge inn en «CV» og om noen trenger hjelp til et prosjekt kan de søke etter folk som har de kunnskapene de trenger. Dette samt flere ideer er noe vi kan ta med til videre utvikling.</w:t>
+      </w:r>
     </w:p>
     <w:sectPr>
       <w:pgSz w:w="11906" w:h="16838"/>

</xml_diff>

<commit_message>
la inn et par setninger under gruppen, fikset skrivefeil
</commit_message>
<xml_diff>
--- a/Dokumentasjon/Refleksjonsnotat.docx
+++ b/Dokumentasjon/Refleksjonsnotat.docx
@@ -24,10 +24,18 @@
         <w:t>Dette prosjektet har vært en veldig lærerik prosess, men med en veldig bratt lærekurve. Vi lærte alt fra det tekniske med PHP og kobling opp mot databaser til det å kunne jobbe effektivt i et team. Ingen av oss hadde så mye erfaring innenfor PHP før dette prosjektet, så det ble til tider mye informasjon å fordøye.</w:t>
       </w:r>
       <w:r>
-        <w:t xml:space="preserve"> Ingen av oss hadde noe tidligere erfaring innenfor Us</w:t>
-      </w:r>
-      <w:r>
-        <w:t>ability eller designprinsipper, dette ga oss en stor utfordring men vi syntes vi klarte å implementere dette på en god måte.</w:t>
+        <w:t xml:space="preserve"> Ingen av oss hadde noe tidligere erfaring innenfor </w:t>
+      </w:r>
+      <w:proofErr w:type="spellStart"/>
+      <w:r>
+        <w:t>Us</w:t>
+      </w:r>
+      <w:r>
+        <w:t>ability</w:t>
+      </w:r>
+      <w:proofErr w:type="spellEnd"/>
+      <w:r>
+        <w:t xml:space="preserve"> eller designprinsipper, dette ga oss en stor utfordring men vi syntes vi klarte å implementere dette på en god måte.</w:t>
       </w:r>
     </w:p>
     <w:p/>
@@ -39,13 +47,16 @@
         <w:t>Som dere kan se i rapporten var det viktig for oss med flere intervjurunder underveis i prosjektet. Dette viste seg å fungere bra da vi fikk mye lærerik tilbakemelding og så tidlig i prosessen var det lett for oss å forandre på ting om dette var nødvendig.</w:t>
       </w:r>
       <w:r>
-        <w:t xml:space="preserve"> Til prototype brukte vi som nevnt i rapporten Adobe Muse, dette gjorde at vi fikk en interaktiv prototype som potensielle brukere kunne trykke seg rundt på. Dette ga oss en god mulighet for reel tilbakemelding på produktet vårt. Denne prototypen fungerte som designmal til videre utvikling.</w:t>
-      </w:r>
-    </w:p>
-    <w:p>
-      <w:bookmarkStart w:id="0" w:name="_GoBack"/>
-      <w:bookmarkEnd w:id="0"/>
-    </w:p>
+        <w:t xml:space="preserve"> Til prototype brukte vi som nevnt i rapporten Adobe Muse, dette gjorde at vi fikk en interaktiv prototype som potensielle brukere kunne trykke seg rundt på. Dette ga oss en god mulighet for ree</w:t>
+      </w:r>
+      <w:r>
+        <w:t>l</w:t>
+      </w:r>
+      <w:r>
+        <w:t>l tilbakemelding på produktet vårt. Denne prototypen fungerte som designmal til videre utvikling.</w:t>
+      </w:r>
+    </w:p>
+    <w:p/>
     <w:p>
       <w:r>
         <w:t>Noe gruppen ikke syntes fungerte så bra var hvordan vi ble kastet ut i oppgaven uten å ha nødvendig kunnskap for å starte på prosjektet, vi syntes dette førte til at det tok lenger tid før vi kom i gang da mye måtte læres underveis. Vi skulle gjerne ha sett at vi hadde hatt mer opplæring i PHP før dette prosjektet startet. Med mye strukturert arbeid klarte gruppen å fullføre et tilfredsstillende produkt. Vi ser selvsagt at med mer forkunnskaper kunne produktet blitt enda bedre.</w:t>
@@ -66,6 +77,14 @@
     </w:p>
     <w:p>
       <w:r>
+        <w:t>Det var fra første stund ingen tvil om at gruppen delte samme mål for oppgaven, og at alle var motiverte til å gi 100 % for sitt eget og for kollektivets beste. Det faktum at alle på gruppen var på samme bølgelengde gjorde arbeidsprosessen enklere, i den grad av at vi ikke måtte tilpasse oss til hverandre, men fungerte som en enhet – et maskineri!</w:t>
+      </w:r>
+      <w:bookmarkStart w:id="0" w:name="_GoBack"/>
+      <w:bookmarkEnd w:id="0"/>
+      <w:r>
+        <w:t xml:space="preserve">  </w:t>
+      </w:r>
+      <w:r>
         <w:t>Gruppen var tidlig enig i hvordan og når vi skulle jobbe i dette prosjektet. Dette sammen med god kommunikasjon gjorde at vi klarte å fullføre dette prosjektet på tross av den vanskelige oppgaven. Gruppen møttes hver onsdag og torsdag og utenom disse dagene også om dette trengtes. Det var selvsagt noen dager som ikke passet for alle underveis og da kompenserte vi med å flytte på dagene vi jobbet.</w:t>
       </w:r>
     </w:p>
@@ -79,10 +98,32 @@
     </w:p>
     <w:p>
       <w:r>
-        <w:t>Vi brukte mye facebook til</w:t>
-      </w:r>
-      <w:r>
-        <w:t xml:space="preserve"> kommunikasjon, samt noe slack. Vårt faste oppmøte på onsdager og torsdager hjalp mye på å opprettholde god kommunikasjon.</w:t>
+        <w:t xml:space="preserve">Vi brukte mye </w:t>
+      </w:r>
+      <w:proofErr w:type="spellStart"/>
+      <w:r>
+        <w:t>F</w:t>
+      </w:r>
+      <w:r>
+        <w:t>acebook</w:t>
+      </w:r>
+      <w:proofErr w:type="spellEnd"/>
+      <w:r>
+        <w:t xml:space="preserve"> til</w:t>
+      </w:r>
+      <w:r>
+        <w:t xml:space="preserve"> kommunikasjon, samt noe </w:t>
+      </w:r>
+      <w:proofErr w:type="spellStart"/>
+      <w:r>
+        <w:t>S</w:t>
+      </w:r>
+      <w:r>
+        <w:t>lack</w:t>
+      </w:r>
+      <w:proofErr w:type="spellEnd"/>
+      <w:r>
+        <w:t>. Vårt faste oppmøte på onsdager og torsdager hjalp mye på å opprettholde god kommunikasjon.</w:t>
       </w:r>
     </w:p>
     <w:p/>

</xml_diff>